<commit_message>
Estilos. Iconos. Descripción en informe AE4
</commit_message>
<xml_diff>
--- a/public/office_templates/AE4.docx
+++ b/public/office_templates/AE4.docx
@@ -323,7 +323,29 @@
                 <w:szCs w:val="16"/>
                 <w:lang w:val="es-ES" w:bidi="hi-IN"/>
               </w:rPr>
-              <w:t>{#qualifications}Cualificación: {name}</w:t>
+              <w:t>{#qualifications}</w:t>
+            </w:r>
+            <w:r>
+              <w:rPr>
+                <w:rFonts w:cs="Arial" w:ascii="Arial" w:hAnsi="Arial"/>
+                <w:b w:val="false"/>
+                <w:bCs w:val="false"/>
+                <w:sz w:val="16"/>
+                <w:szCs w:val="16"/>
+                <w:lang w:val="es-ES" w:bidi="hi-IN"/>
+              </w:rPr>
+              <w:t xml:space="preserve">Cualificación: </w:t>
+            </w:r>
+            <w:r>
+              <w:rPr>
+                <w:rFonts w:cs="Arial" w:ascii="Arial" w:hAnsi="Arial"/>
+                <w:b/>
+                <w:bCs/>
+                <w:sz w:val="16"/>
+                <w:szCs w:val="16"/>
+                <w:lang w:val="es-ES" w:bidi="hi-IN"/>
+              </w:rPr>
+              <w:t>{name}</w:t>
             </w:r>
           </w:p>
         </w:tc>
@@ -389,7 +411,7 @@
                 <w:szCs w:val="16"/>
                 <w:lang w:val="es-ES" w:bidi="hi-IN"/>
               </w:rPr>
-              <w:t>{code} {name}</w:t>
+              <w:t>{code} - {name}</w:t>
             </w:r>
           </w:p>
           <w:p>
@@ -755,27 +777,7 @@
                 <w:sz w:val="16"/>
                 <w:szCs w:val="16"/>
               </w:rPr>
-              <w:t>{</w:t>
-            </w:r>
-            <w:r>
-              <w:rPr>
-                <w:rFonts w:cs="Arial" w:ascii="Arial" w:hAnsi="Arial"/>
-                <w:b/>
-                <w:bCs/>
-                <w:sz w:val="16"/>
-                <w:szCs w:val="16"/>
-              </w:rPr>
-              <w:t>inPerson</w:t>
-            </w:r>
-            <w:r>
-              <w:rPr>
-                <w:rFonts w:cs="Arial" w:ascii="Arial" w:hAnsi="Arial"/>
-                <w:b/>
-                <w:bCs/>
-                <w:sz w:val="16"/>
-                <w:szCs w:val="16"/>
-              </w:rPr>
-              <w:t>}</w:t>
+              <w:t>{inPerson}</w:t>
             </w:r>
           </w:p>
         </w:tc>
@@ -900,7 +902,8 @@
       <w:r>
         <w:rPr>
           <w:rFonts w:cs="Arial" w:ascii="Arial" w:hAnsi="Arial"/>
-          <w:b/>
+          <w:b w:val="false"/>
+          <w:bCs w:val="false"/>
           <w:sz w:val="16"/>
           <w:szCs w:val="16"/>
         </w:rPr>
@@ -1861,7 +1864,7 @@
     <w:r>
       <w:rPr/>
       <w:drawing>
-        <wp:anchor behindDoc="1" distT="0" distB="0" distL="0" distR="0" simplePos="0" locked="0" layoutInCell="0" allowOverlap="1" relativeHeight="3">
+        <wp:anchor behindDoc="1" distT="0" distB="0" distL="0" distR="0" simplePos="0" locked="0" layoutInCell="0" allowOverlap="1" relativeHeight="4">
           <wp:simplePos x="0" y="0"/>
           <wp:positionH relativeFrom="margin">
             <wp:align>center</wp:align>

</xml_diff>